<commit_message>
Refactor report generation logic to improve PNG file handling and enhance template filling process
</commit_message>
<xml_diff>
--- a/backend/src/data/report/format/report-hospital.docx
+++ b/backend/src/data/report/format/report-hospital.docx
@@ -593,6 +593,14 @@
         </w:rPr>
         <w:t>Future lung cancer prediction per year:</w:t>
       </w:r>
+      <w:r>
+        <w:rPr>
+          <w:rFonts w:ascii="Avenir Next LT Pro" w:hAnsi="Avenir Next LT Pro" w:cs="Times New Roman"/>
+          <w:sz w:val="24"/>
+          <w:szCs w:val="24"/>
+        </w:rPr>
+        <w:t xml:space="preserve"> </w:t>
+      </w:r>
     </w:p>
     <w:tbl>
       <w:tblPr>
@@ -847,49 +855,45 @@
         <w:tc>
           <w:tcPr>
             <w:tcW w:w="846" w:type="pct"/>
-          </w:tcPr>
-          <w:p>
-            <w:pPr>
-              <w:spacing w:before="120" w:line="312" w:lineRule="auto"/>
-              <w:rPr>
-                <w:rFonts w:ascii="Avenir Next LT Pro" w:hAnsi="Avenir Next LT Pro" w:cs="Times New Roman"/>
-                <w:sz w:val="24"/>
-                <w:szCs w:val="24"/>
-              </w:rPr>
-            </w:pPr>
-            <w:r>
-              <w:rPr>
-                <w:rFonts w:ascii="Avenir Next LT Pro" w:hAnsi="Avenir Next LT Pro" w:cs="Times New Roman"/>
-                <w:sz w:val="24"/>
-                <w:szCs w:val="24"/>
-              </w:rPr>
-              <w:t>{#</w:t>
-            </w:r>
-            <w:r>
-              <w:rPr>
-                <w:rFonts w:ascii="Avenir Next LT Pro" w:hAnsi="Avenir Next LT Pro" w:cs="Times New Roman"/>
-                <w:sz w:val="24"/>
-                <w:szCs w:val="24"/>
-              </w:rPr>
-              <w:t>f_</w:t>
-            </w:r>
-            <w:r>
-              <w:rPr>
-                <w:rFonts w:ascii="Avenir Next LT Pro" w:hAnsi="Avenir Next LT Pro" w:cs="Times New Roman"/>
-                <w:sz w:val="24"/>
-                <w:szCs w:val="24"/>
-              </w:rPr>
-              <w:t>id} {id_0}</w:t>
+            <w:vAlign w:val="center"/>
+          </w:tcPr>
+          <w:p>
+            <w:pPr>
+              <w:spacing w:before="120" w:line="312" w:lineRule="auto"/>
+              <w:jc w:val="center"/>
+              <w:rPr>
+                <w:rFonts w:ascii="Avenir Next LT Pro" w:hAnsi="Avenir Next LT Pro" w:cs="Times New Roman"/>
+                <w:sz w:val="24"/>
+                <w:szCs w:val="24"/>
+              </w:rPr>
+            </w:pPr>
+            <w:r>
+              <w:rPr>
+                <w:rFonts w:ascii="Avenir Next LT Pro" w:hAnsi="Avenir Next LT Pro" w:cs="Times New Roman"/>
+                <w:sz w:val="24"/>
+                <w:szCs w:val="24"/>
+              </w:rPr>
+              <w:t>{</w:t>
+            </w:r>
+            <w:r>
+              <w:rPr>
+                <w:rFonts w:ascii="Avenir Next LT Pro" w:hAnsi="Avenir Next LT Pro" w:cs="Times New Roman"/>
+                <w:sz w:val="24"/>
+                <w:szCs w:val="24"/>
+              </w:rPr>
+              <w:t>id_0}</w:t>
             </w:r>
           </w:p>
         </w:tc>
         <w:tc>
           <w:tcPr>
             <w:tcW w:w="786" w:type="pct"/>
-          </w:tcPr>
-          <w:p>
-            <w:pPr>
-              <w:spacing w:before="120" w:line="312" w:lineRule="auto"/>
+            <w:vAlign w:val="center"/>
+          </w:tcPr>
+          <w:p>
+            <w:pPr>
+              <w:spacing w:before="120" w:line="312" w:lineRule="auto"/>
+              <w:jc w:val="center"/>
               <w:rPr>
                 <w:rFonts w:ascii="Avenir Next LT Pro" w:hAnsi="Avenir Next LT Pro" w:cs="Times New Roman"/>
                 <w:sz w:val="24"/>
@@ -909,10 +913,12 @@
         <w:tc>
           <w:tcPr>
             <w:tcW w:w="689" w:type="pct"/>
-          </w:tcPr>
-          <w:p>
-            <w:pPr>
-              <w:spacing w:before="120" w:line="312" w:lineRule="auto"/>
+            <w:vAlign w:val="center"/>
+          </w:tcPr>
+          <w:p>
+            <w:pPr>
+              <w:spacing w:before="120" w:line="312" w:lineRule="auto"/>
+              <w:jc w:val="center"/>
               <w:rPr>
                 <w:rFonts w:ascii="Avenir Next LT Pro" w:hAnsi="Avenir Next LT Pro" w:cs="Times New Roman"/>
                 <w:sz w:val="24"/>
@@ -932,10 +938,12 @@
         <w:tc>
           <w:tcPr>
             <w:tcW w:w="716" w:type="pct"/>
-          </w:tcPr>
-          <w:p>
-            <w:pPr>
-              <w:spacing w:before="120" w:line="312" w:lineRule="auto"/>
+            <w:vAlign w:val="center"/>
+          </w:tcPr>
+          <w:p>
+            <w:pPr>
+              <w:spacing w:before="120" w:line="312" w:lineRule="auto"/>
+              <w:jc w:val="center"/>
               <w:rPr>
                 <w:rFonts w:ascii="Avenir Next LT Pro" w:hAnsi="Avenir Next LT Pro" w:cs="Times New Roman"/>
                 <w:sz w:val="24"/>
@@ -955,10 +963,12 @@
         <w:tc>
           <w:tcPr>
             <w:tcW w:w="769" w:type="pct"/>
-          </w:tcPr>
-          <w:p>
-            <w:pPr>
-              <w:spacing w:before="120" w:line="312" w:lineRule="auto"/>
+            <w:vAlign w:val="center"/>
+          </w:tcPr>
+          <w:p>
+            <w:pPr>
+              <w:spacing w:before="120" w:line="312" w:lineRule="auto"/>
+              <w:jc w:val="center"/>
               <w:rPr>
                 <w:rFonts w:ascii="Avenir Next LT Pro" w:hAnsi="Avenir Next LT Pro" w:cs="Times New Roman"/>
                 <w:sz w:val="24"/>
@@ -978,89 +988,40 @@
         <w:tc>
           <w:tcPr>
             <w:tcW w:w="706" w:type="pct"/>
-          </w:tcPr>
-          <w:p>
-            <w:pPr>
-              <w:spacing w:before="120" w:line="312" w:lineRule="auto"/>
-              <w:rPr>
-                <w:rFonts w:ascii="Avenir Next LT Pro" w:hAnsi="Avenir Next LT Pro" w:cs="Times New Roman"/>
-                <w:sz w:val="24"/>
-                <w:szCs w:val="24"/>
-              </w:rPr>
-            </w:pPr>
-            <w:r>
-              <w:rPr>
-                <w:rFonts w:ascii="Avenir Next LT Pro" w:hAnsi="Avenir Next LT Pro" w:cs="Times New Roman"/>
-                <w:sz w:val="24"/>
-                <w:szCs w:val="24"/>
-              </w:rPr>
-              <w:t>{id_</w:t>
-            </w:r>
-            <w:r>
-              <w:rPr>
-                <w:rFonts w:ascii="Avenir Next LT Pro" w:hAnsi="Avenir Next LT Pro" w:cs="Times New Roman"/>
-                <w:sz w:val="24"/>
-                <w:szCs w:val="24"/>
-              </w:rPr>
-              <w:t>5</w:t>
-            </w:r>
-            <w:r>
-              <w:rPr>
-                <w:rFonts w:ascii="Avenir Next LT Pro" w:hAnsi="Avenir Next LT Pro" w:cs="Times New Roman"/>
-                <w:sz w:val="24"/>
-                <w:szCs w:val="24"/>
-              </w:rPr>
-              <w:t xml:space="preserve">} </w:t>
-            </w:r>
-            <w:r>
-              <w:rPr>
-                <w:rFonts w:ascii="Avenir Next LT Pro" w:hAnsi="Avenir Next LT Pro" w:cs="Times New Roman"/>
-                <w:sz w:val="24"/>
-                <w:szCs w:val="24"/>
-              </w:rPr>
-              <w:t>{/</w:t>
-            </w:r>
-            <w:r>
-              <w:rPr>
-                <w:rFonts w:ascii="Avenir Next LT Pro" w:hAnsi="Avenir Next LT Pro" w:cs="Times New Roman"/>
-                <w:sz w:val="24"/>
-                <w:szCs w:val="24"/>
-              </w:rPr>
-              <w:t>f_i</w:t>
-            </w:r>
-            <w:r>
-              <w:rPr>
-                <w:rFonts w:ascii="Avenir Next LT Pro" w:hAnsi="Avenir Next LT Pro" w:cs="Times New Roman"/>
-                <w:sz w:val="24"/>
-                <w:szCs w:val="24"/>
-              </w:rPr>
-              <w:t>d</w:t>
-            </w:r>
-            <w:r>
-              <w:rPr>
-                <w:rFonts w:ascii="Avenir Next LT Pro" w:hAnsi="Avenir Next LT Pro" w:cs="Times New Roman"/>
-                <w:sz w:val="24"/>
-                <w:szCs w:val="24"/>
-              </w:rPr>
-              <w:t>}</w:t>
+            <w:vAlign w:val="center"/>
+          </w:tcPr>
+          <w:p>
+            <w:pPr>
+              <w:tabs>
+                <w:tab w:val="left" w:leader="dot" w:pos="8931"/>
+              </w:tabs>
+              <w:jc w:val="center"/>
+              <w:rPr>
+                <w:rFonts w:ascii="Avenir Next LT Pro" w:hAnsi="Avenir Next LT Pro" w:cs="Times New Roman"/>
+                <w:sz w:val="24"/>
+                <w:szCs w:val="24"/>
+              </w:rPr>
+            </w:pPr>
+            <w:r>
+              <w:rPr>
+                <w:rFonts w:ascii="Avenir Next LT Pro" w:hAnsi="Avenir Next LT Pro" w:cs="Times New Roman"/>
+                <w:sz w:val="24"/>
+                <w:szCs w:val="24"/>
+              </w:rPr>
+              <w:t>{</w:t>
+            </w:r>
+            <w:r>
+              <w:rPr>
+                <w:rFonts w:ascii="Avenir Next LT Pro" w:hAnsi="Avenir Next LT Pro" w:cs="Times New Roman"/>
+                <w:sz w:val="24"/>
+                <w:szCs w:val="24"/>
+              </w:rPr>
+              <w:t>id_5}</w:t>
             </w:r>
           </w:p>
         </w:tc>
       </w:tr>
     </w:tbl>
-    <w:p>
-      <w:pPr>
-        <w:tabs>
-          <w:tab w:val="left" w:leader="dot" w:pos="8931"/>
-        </w:tabs>
-        <w:spacing w:after="0" w:line="240" w:lineRule="auto"/>
-        <w:rPr>
-          <w:rFonts w:ascii="Avenir Next LT Pro" w:hAnsi="Avenir Next LT Pro" w:cs="Times New Roman"/>
-          <w:sz w:val="24"/>
-          <w:szCs w:val="24"/>
-        </w:rPr>
-      </w:pPr>
-    </w:p>
     <w:p>
       <w:pPr>
         <w:tabs>
@@ -1201,39 +1162,7 @@
           <w:sz w:val="24"/>
           <w:szCs w:val="24"/>
         </w:rPr>
-        <w:t>{</w:t>
-      </w:r>
-      <w:r>
-        <w:rPr>
-          <w:rFonts w:ascii="Avenir Next LT Pro" w:hAnsi="Avenir Next LT Pro" w:cs="Times New Roman"/>
-          <w:sz w:val="24"/>
-          <w:szCs w:val="24"/>
-        </w:rPr>
-        <w:t>image</w:t>
-      </w:r>
-      <w:r>
-        <w:rPr>
-          <w:rFonts w:ascii="Avenir Next LT Pro" w:hAnsi="Avenir Next LT Pro" w:cs="Times New Roman"/>
-          <w:sz w:val="24"/>
-          <w:szCs w:val="24"/>
-        </w:rPr>
-        <w:t>s</w:t>
-      </w:r>
-      <w:r>
-        <w:rPr>
-          <w:rFonts w:ascii="Avenir Next LT Pro" w:hAnsi="Avenir Next LT Pro" w:cs="Times New Roman"/>
-          <w:sz w:val="24"/>
-          <w:szCs w:val="24"/>
-        </w:rPr>
-        <w:t>_predict</w:t>
-      </w:r>
-      <w:r>
-        <w:rPr>
-          <w:rFonts w:ascii="Avenir Next LT Pro" w:hAnsi="Avenir Next LT Pro" w:cs="Times New Roman"/>
-          <w:sz w:val="24"/>
-          <w:szCs w:val="24"/>
-        </w:rPr>
-        <w:t>}</w:t>
+        <w:t>{IMAGE images_predict}</w:t>
       </w:r>
     </w:p>
     <w:p>
@@ -2156,6 +2085,7 @@
   <w:style w:type="character" w:default="1" w:styleId="DefaultParagraphFont">
     <w:name w:val="Default Paragraph Font"/>
     <w:uiPriority w:val="1"/>
+    <w:semiHidden/>
     <w:unhideWhenUsed/>
   </w:style>
   <w:style w:type="table" w:default="1" w:styleId="TableNormal">

</xml_diff>

<commit_message>
Refactor report template to support multiple images per row and adjust image dimensions in fillTemplate function
</commit_message>
<xml_diff>
--- a/backend/src/data/report/format/report-hospital.docx
+++ b/backend/src/data/report/format/report-hospital.docx
@@ -1151,6 +1151,48 @@
         </w:tabs>
         <w:spacing w:before="120" w:line="312" w:lineRule="auto"/>
         <w:rPr>
+          <w:rFonts w:ascii="Calibri" w:hAnsi="Calibri" w:cs="Calibri"/>
+          <w:sz w:val="24"/>
+          <w:szCs w:val="24"/>
+        </w:rPr>
+      </w:pPr>
+      <w:r>
+        <w:rPr>
+          <w:rFonts w:ascii="Calibri" w:hAnsi="Calibri" w:cs="Calibri"/>
+          <w:sz w:val="24"/>
+          <w:szCs w:val="24"/>
+        </w:rPr>
+        <w:t>{FOR row IN images_predict_rows}</w:t>
+      </w:r>
+    </w:p>
+    <w:p>
+      <w:pPr>
+        <w:tabs>
+          <w:tab w:val="left" w:leader="dot" w:pos="8931"/>
+        </w:tabs>
+        <w:spacing w:before="120" w:line="312" w:lineRule="auto"/>
+        <w:rPr>
+          <w:rFonts w:ascii="Calibri" w:hAnsi="Calibri" w:cs="Calibri"/>
+          <w:sz w:val="24"/>
+          <w:szCs w:val="24"/>
+        </w:rPr>
+      </w:pPr>
+      <w:r>
+        <w:rPr>
+          <w:rFonts w:ascii="Calibri" w:hAnsi="Calibri" w:cs="Calibri"/>
+          <w:sz w:val="24"/>
+          <w:szCs w:val="24"/>
+        </w:rPr>
+        <w:t xml:space="preserve">    {FOR img IN $row}{IMAGE $img}{END-FOR img}</w:t>
+      </w:r>
+    </w:p>
+    <w:p>
+      <w:pPr>
+        <w:tabs>
+          <w:tab w:val="left" w:leader="dot" w:pos="8931"/>
+        </w:tabs>
+        <w:spacing w:before="120" w:line="312" w:lineRule="auto"/>
+        <w:rPr>
           <w:rFonts w:ascii="Avenir Next LT Pro" w:hAnsi="Avenir Next LT Pro" w:cs="Times New Roman"/>
           <w:sz w:val="24"/>
           <w:szCs w:val="24"/>
@@ -1158,11 +1200,11 @@
       </w:pPr>
       <w:r>
         <w:rPr>
-          <w:rFonts w:ascii="Avenir Next LT Pro" w:hAnsi="Avenir Next LT Pro" w:cs="Times New Roman"/>
+          <w:rFonts w:ascii="Calibri" w:hAnsi="Calibri" w:cs="Calibri"/>
           <w:sz w:val="24"/>
           <w:szCs w:val="24"/>
         </w:rPr>
-        <w:t>{IMAGE images_predict}</w:t>
+        <w:t>{END-FOR row}</w:t>
       </w:r>
     </w:p>
     <w:p>
@@ -1418,6 +1460,7 @@
           <w:sz w:val="24"/>
           <w:szCs w:val="24"/>
         </w:rPr>
+        <w:lastRenderedPageBreak/>
         <w:t>* We would like to thank Sybil for providing a useful tool for early diagnosis of lung cancer risk.</w:t>
       </w:r>
     </w:p>

</xml_diff>

<commit_message>
Doc: Update the report structure.
</commit_message>
<xml_diff>
--- a/backend/src/data/report/format/report-hospital.docx
+++ b/backend/src/data/report/format/report-hospital.docx
@@ -87,10 +87,8 @@
       <w:tblGrid>
         <w:gridCol w:w="2122"/>
         <w:gridCol w:w="2556"/>
-        <w:gridCol w:w="1133"/>
-        <w:gridCol w:w="1072"/>
-        <w:gridCol w:w="953"/>
-        <w:gridCol w:w="1180"/>
+        <w:gridCol w:w="2121"/>
+        <w:gridCol w:w="2217"/>
       </w:tblGrid>
       <w:tr>
         <w:tc>
@@ -149,7 +147,7 @@
         </w:tc>
         <w:tc>
           <w:tcPr>
-            <w:tcW w:w="1133" w:type="dxa"/>
+            <w:tcW w:w="2121" w:type="dxa"/>
             <w:shd w:val="clear" w:color="auto" w:fill="1491D0"/>
           </w:tcPr>
           <w:p>
@@ -169,14 +167,13 @@
                 <w:sz w:val="24"/>
                 <w:szCs w:val="24"/>
               </w:rPr>
-              <w:t>Group</w:t>
-            </w:r>
-          </w:p>
-        </w:tc>
-        <w:tc>
-          <w:tcPr>
-            <w:tcW w:w="3205" w:type="dxa"/>
-            <w:gridSpan w:val="3"/>
+              <w:t>Patient name</w:t>
+            </w:r>
+          </w:p>
+        </w:tc>
+        <w:tc>
+          <w:tcPr>
+            <w:tcW w:w="2217" w:type="dxa"/>
           </w:tcPr>
           <w:p>
             <w:pPr>
@@ -198,7 +195,7 @@
                 <w:sz w:val="24"/>
                 <w:szCs w:val="24"/>
               </w:rPr>
-              <w:t>{group}</w:t>
+              <w:t>{name}</w:t>
             </w:r>
           </w:p>
         </w:tc>
@@ -226,7 +223,7 @@
                 <w:sz w:val="24"/>
                 <w:szCs w:val="24"/>
               </w:rPr>
-              <w:t>Patient name</w:t>
+              <w:t>Age</w:t>
             </w:r>
           </w:p>
         </w:tc>
@@ -250,60 +247,6 @@
                 <w:rFonts w:ascii="Avenir Next LT Pro" w:hAnsi="Avenir Next LT Pro" w:cs="Times New Roman"/>
                 <w:b/>
                 <w:bCs/>
-                <w:color w:val="262626" w:themeColor="text1" w:themeTint="D9"/>
-                <w:sz w:val="24"/>
-                <w:szCs w:val="24"/>
-              </w:rPr>
-              <w:t>{name}</w:t>
-            </w:r>
-          </w:p>
-        </w:tc>
-        <w:tc>
-          <w:tcPr>
-            <w:tcW w:w="1133" w:type="dxa"/>
-            <w:shd w:val="clear" w:color="auto" w:fill="1491D0"/>
-          </w:tcPr>
-          <w:p>
-            <w:pPr>
-              <w:spacing w:before="120" w:line="312" w:lineRule="auto"/>
-              <w:rPr>
-                <w:rFonts w:ascii="Avenir Next LT Pro" w:hAnsi="Avenir Next LT Pro" w:cs="Times New Roman"/>
-                <w:color w:val="FFFFFF" w:themeColor="background1"/>
-                <w:sz w:val="24"/>
-                <w:szCs w:val="24"/>
-              </w:rPr>
-            </w:pPr>
-            <w:r>
-              <w:rPr>
-                <w:rFonts w:ascii="Avenir Next LT Pro" w:hAnsi="Avenir Next LT Pro" w:cs="Times New Roman"/>
-                <w:color w:val="FFFFFF" w:themeColor="background1"/>
-                <w:sz w:val="24"/>
-                <w:szCs w:val="24"/>
-              </w:rPr>
-              <w:t>Age</w:t>
-            </w:r>
-          </w:p>
-        </w:tc>
-        <w:tc>
-          <w:tcPr>
-            <w:tcW w:w="1072" w:type="dxa"/>
-          </w:tcPr>
-          <w:p>
-            <w:pPr>
-              <w:spacing w:before="120" w:line="312" w:lineRule="auto"/>
-              <w:rPr>
-                <w:rFonts w:ascii="Avenir Next LT Pro" w:hAnsi="Avenir Next LT Pro" w:cs="Times New Roman"/>
-                <w:b/>
-                <w:bCs/>
-                <w:sz w:val="24"/>
-                <w:szCs w:val="24"/>
-              </w:rPr>
-            </w:pPr>
-            <w:r>
-              <w:rPr>
-                <w:rFonts w:ascii="Avenir Next LT Pro" w:hAnsi="Avenir Next LT Pro" w:cs="Times New Roman"/>
-                <w:b/>
-                <w:bCs/>
                 <w:sz w:val="24"/>
                 <w:szCs w:val="24"/>
               </w:rPr>
@@ -313,7 +256,7 @@
         </w:tc>
         <w:tc>
           <w:tcPr>
-            <w:tcW w:w="953" w:type="dxa"/>
+            <w:tcW w:w="2121" w:type="dxa"/>
             <w:shd w:val="clear" w:color="auto" w:fill="1491D0"/>
           </w:tcPr>
           <w:p>
@@ -339,25 +282,24 @@
         </w:tc>
         <w:tc>
           <w:tcPr>
-            <w:tcW w:w="1180" w:type="dxa"/>
-          </w:tcPr>
-          <w:p>
-            <w:pPr>
-              <w:spacing w:before="120" w:line="312" w:lineRule="auto"/>
-              <w:rPr>
-                <w:rFonts w:ascii="Avenir Next LT Pro" w:hAnsi="Avenir Next LT Pro" w:cs="Times New Roman"/>
-                <w:b/>
-                <w:bCs/>
-                <w:sz w:val="24"/>
-                <w:szCs w:val="24"/>
-              </w:rPr>
-            </w:pPr>
-            <w:r>
-              <w:rPr>
-                <w:rFonts w:ascii="Avenir Next LT Pro" w:hAnsi="Avenir Next LT Pro" w:cs="Times New Roman"/>
-                <w:b/>
-                <w:bCs/>
-                <w:color w:val="262626" w:themeColor="text1" w:themeTint="D9"/>
+            <w:tcW w:w="2217" w:type="dxa"/>
+          </w:tcPr>
+          <w:p>
+            <w:pPr>
+              <w:spacing w:before="120" w:line="312" w:lineRule="auto"/>
+              <w:rPr>
+                <w:rFonts w:ascii="Avenir Next LT Pro" w:hAnsi="Avenir Next LT Pro" w:cs="Times New Roman"/>
+                <w:b/>
+                <w:bCs/>
+                <w:sz w:val="24"/>
+                <w:szCs w:val="24"/>
+              </w:rPr>
+            </w:pPr>
+            <w:r>
+              <w:rPr>
+                <w:rFonts w:ascii="Avenir Next LT Pro" w:hAnsi="Avenir Next LT Pro" w:cs="Times New Roman"/>
+                <w:b/>
+                <w:bCs/>
                 <w:sz w:val="24"/>
                 <w:szCs w:val="24"/>
               </w:rPr>
@@ -396,7 +338,7 @@
         <w:tc>
           <w:tcPr>
             <w:tcW w:w="6894" w:type="dxa"/>
-            <w:gridSpan w:val="5"/>
+            <w:gridSpan w:val="3"/>
           </w:tcPr>
           <w:p>
             <w:pPr>
@@ -453,7 +395,7 @@
         <w:tc>
           <w:tcPr>
             <w:tcW w:w="6894" w:type="dxa"/>
-            <w:gridSpan w:val="5"/>
+            <w:gridSpan w:val="3"/>
           </w:tcPr>
           <w:p>
             <w:pPr>
@@ -1183,7 +1125,25 @@
           <w:sz w:val="24"/>
           <w:szCs w:val="24"/>
         </w:rPr>
-        <w:t xml:space="preserve">    {FOR img IN $row}{IMAGE $img}{END-FOR img}</w:t>
+        <w:t xml:space="preserve">    {FOR img IN $</w:t>
+      </w:r>
+      <w:proofErr w:type="gramStart"/>
+      <w:r>
+        <w:rPr>
+          <w:rFonts w:ascii="Calibri" w:hAnsi="Calibri" w:cs="Calibri"/>
+          <w:sz w:val="24"/>
+          <w:szCs w:val="24"/>
+        </w:rPr>
+        <w:t>row}{</w:t>
+      </w:r>
+      <w:proofErr w:type="gramEnd"/>
+      <w:r>
+        <w:rPr>
+          <w:rFonts w:ascii="Calibri" w:hAnsi="Calibri" w:cs="Calibri"/>
+          <w:sz w:val="24"/>
+          <w:szCs w:val="24"/>
+        </w:rPr>
+        <w:t>IMAGE $img}{END-FOR img}</w:t>
       </w:r>
     </w:p>
     <w:p>

</xml_diff>

<commit_message>
Feat: Update the hospital report, eliminate information about AI Sybil tools and improve error notifications during the reporting process.
</commit_message>
<xml_diff>
--- a/backend/src/data/report/format/report-hospital.docx
+++ b/backend/src/data/report/format/report-hospital.docx
@@ -81,19 +81,19 @@
     <w:tbl>
       <w:tblPr>
         <w:tblStyle w:val="TableGrid"/>
-        <w:tblW w:w="0" w:type="auto"/>
+        <w:tblW w:w="5000" w:type="pct"/>
         <w:tblLook w:val="04A0" w:firstRow="1" w:lastRow="0" w:firstColumn="1" w:lastColumn="0" w:noHBand="0" w:noVBand="1"/>
       </w:tblPr>
       <w:tblGrid>
-        <w:gridCol w:w="2122"/>
-        <w:gridCol w:w="2556"/>
-        <w:gridCol w:w="2121"/>
-        <w:gridCol w:w="2217"/>
+        <w:gridCol w:w="2333"/>
+        <w:gridCol w:w="2809"/>
+        <w:gridCol w:w="2331"/>
+        <w:gridCol w:w="2438"/>
       </w:tblGrid>
       <w:tr>
         <w:tc>
           <w:tcPr>
-            <w:tcW w:w="2122" w:type="dxa"/>
+            <w:tcW w:w="1177" w:type="pct"/>
             <w:shd w:val="clear" w:color="auto" w:fill="1491D0"/>
           </w:tcPr>
           <w:p>
@@ -119,7 +119,7 @@
         </w:tc>
         <w:tc>
           <w:tcPr>
-            <w:tcW w:w="2556" w:type="dxa"/>
+            <w:tcW w:w="1417" w:type="pct"/>
           </w:tcPr>
           <w:p>
             <w:pPr>
@@ -147,7 +147,7 @@
         </w:tc>
         <w:tc>
           <w:tcPr>
-            <w:tcW w:w="2121" w:type="dxa"/>
+            <w:tcW w:w="1176" w:type="pct"/>
             <w:shd w:val="clear" w:color="auto" w:fill="1491D0"/>
           </w:tcPr>
           <w:p>
@@ -173,7 +173,7 @@
         </w:tc>
         <w:tc>
           <w:tcPr>
-            <w:tcW w:w="2217" w:type="dxa"/>
+            <w:tcW w:w="1229" w:type="pct"/>
           </w:tcPr>
           <w:p>
             <w:pPr>
@@ -203,7 +203,7 @@
       <w:tr>
         <w:tc>
           <w:tcPr>
-            <w:tcW w:w="2122" w:type="dxa"/>
+            <w:tcW w:w="1177" w:type="pct"/>
             <w:shd w:val="clear" w:color="auto" w:fill="1491D0"/>
           </w:tcPr>
           <w:p>
@@ -229,7 +229,7 @@
         </w:tc>
         <w:tc>
           <w:tcPr>
-            <w:tcW w:w="2556" w:type="dxa"/>
+            <w:tcW w:w="1417" w:type="pct"/>
           </w:tcPr>
           <w:p>
             <w:pPr>
@@ -256,7 +256,7 @@
         </w:tc>
         <w:tc>
           <w:tcPr>
-            <w:tcW w:w="2121" w:type="dxa"/>
+            <w:tcW w:w="1176" w:type="pct"/>
             <w:shd w:val="clear" w:color="auto" w:fill="1491D0"/>
           </w:tcPr>
           <w:p>
@@ -282,7 +282,7 @@
         </w:tc>
         <w:tc>
           <w:tcPr>
-            <w:tcW w:w="2217" w:type="dxa"/>
+            <w:tcW w:w="1229" w:type="pct"/>
           </w:tcPr>
           <w:p>
             <w:pPr>
@@ -311,7 +311,7 @@
       <w:tr>
         <w:tc>
           <w:tcPr>
-            <w:tcW w:w="2122" w:type="dxa"/>
+            <w:tcW w:w="1177" w:type="pct"/>
             <w:shd w:val="clear" w:color="auto" w:fill="1491D0"/>
           </w:tcPr>
           <w:p>
@@ -337,7 +337,7 @@
         </w:tc>
         <w:tc>
           <w:tcPr>
-            <w:tcW w:w="6894" w:type="dxa"/>
+            <w:tcW w:w="3823" w:type="pct"/>
             <w:gridSpan w:val="3"/>
           </w:tcPr>
           <w:p>
@@ -368,7 +368,7 @@
       <w:tr>
         <w:tc>
           <w:tcPr>
-            <w:tcW w:w="2122" w:type="dxa"/>
+            <w:tcW w:w="1177" w:type="pct"/>
             <w:shd w:val="clear" w:color="auto" w:fill="1491D0"/>
           </w:tcPr>
           <w:p>
@@ -394,7 +394,7 @@
         </w:tc>
         <w:tc>
           <w:tcPr>
-            <w:tcW w:w="6894" w:type="dxa"/>
+            <w:tcW w:w="3823" w:type="pct"/>
             <w:gridSpan w:val="3"/>
           </w:tcPr>
           <w:p>
@@ -471,7 +471,7 @@
     <w:tbl>
       <w:tblPr>
         <w:tblStyle w:val="TableGrid"/>
-        <w:tblW w:w="0" w:type="auto"/>
+        <w:tblW w:w="5000" w:type="pct"/>
         <w:tblBorders>
           <w:top w:val="none" w:sz="0" w:space="0" w:color="auto"/>
           <w:left w:val="none" w:sz="0" w:space="0" w:color="auto"/>
@@ -483,12 +483,12 @@
         <w:tblLook w:val="04A0" w:firstRow="1" w:lastRow="0" w:firstColumn="1" w:lastColumn="0" w:noHBand="0" w:noVBand="1"/>
       </w:tblPr>
       <w:tblGrid>
-        <w:gridCol w:w="9016"/>
+        <w:gridCol w:w="9921"/>
       </w:tblGrid>
       <w:tr>
         <w:tc>
           <w:tcPr>
-            <w:tcW w:w="9016" w:type="dxa"/>
+            <w:tcW w:w="5000" w:type="pct"/>
             <w:shd w:val="clear" w:color="auto" w:fill="1491D0"/>
           </w:tcPr>
           <w:p>
@@ -551,13 +551,13 @@
         <w:tblLook w:val="04A0" w:firstRow="1" w:lastRow="0" w:firstColumn="1" w:lastColumn="0" w:noHBand="0" w:noVBand="1"/>
       </w:tblPr>
       <w:tblGrid>
-        <w:gridCol w:w="880"/>
-        <w:gridCol w:w="1526"/>
-        <w:gridCol w:w="1417"/>
-        <w:gridCol w:w="1242"/>
-        <w:gridCol w:w="1291"/>
-        <w:gridCol w:w="1387"/>
-        <w:gridCol w:w="1273"/>
+        <w:gridCol w:w="968"/>
+        <w:gridCol w:w="1677"/>
+        <w:gridCol w:w="1558"/>
+        <w:gridCol w:w="1366"/>
+        <w:gridCol w:w="1419"/>
+        <w:gridCol w:w="1524"/>
+        <w:gridCol w:w="1399"/>
       </w:tblGrid>
       <w:tr>
         <w:tc>
@@ -1036,7 +1036,7 @@
     <w:tbl>
       <w:tblPr>
         <w:tblStyle w:val="TableGrid"/>
-        <w:tblW w:w="0" w:type="auto"/>
+        <w:tblW w:w="5000" w:type="pct"/>
         <w:tblBorders>
           <w:top w:val="none" w:sz="0" w:space="0" w:color="auto"/>
           <w:left w:val="none" w:sz="0" w:space="0" w:color="auto"/>
@@ -1048,12 +1048,12 @@
         <w:tblLook w:val="04A0" w:firstRow="1" w:lastRow="0" w:firstColumn="1" w:lastColumn="0" w:noHBand="0" w:noVBand="1"/>
       </w:tblPr>
       <w:tblGrid>
-        <w:gridCol w:w="9016"/>
+        <w:gridCol w:w="9921"/>
       </w:tblGrid>
       <w:tr>
         <w:tc>
           <w:tcPr>
-            <w:tcW w:w="9016" w:type="dxa"/>
+            <w:tcW w:w="5000" w:type="pct"/>
             <w:shd w:val="clear" w:color="auto" w:fill="1491D0"/>
           </w:tcPr>
           <w:p>
@@ -1125,25 +1125,7 @@
           <w:sz w:val="24"/>
           <w:szCs w:val="24"/>
         </w:rPr>
-        <w:t xml:space="preserve">    {FOR img IN $</w:t>
-      </w:r>
-      <w:proofErr w:type="gramStart"/>
-      <w:r>
-        <w:rPr>
-          <w:rFonts w:ascii="Calibri" w:hAnsi="Calibri" w:cs="Calibri"/>
-          <w:sz w:val="24"/>
-          <w:szCs w:val="24"/>
-        </w:rPr>
-        <w:t>row}{</w:t>
-      </w:r>
-      <w:proofErr w:type="gramEnd"/>
-      <w:r>
-        <w:rPr>
-          <w:rFonts w:ascii="Calibri" w:hAnsi="Calibri" w:cs="Calibri"/>
-          <w:sz w:val="24"/>
-          <w:szCs w:val="24"/>
-        </w:rPr>
-        <w:t>IMAGE $img}{END-FOR img}</w:t>
+        <w:t xml:space="preserve">    {FOR img IN $row}{IMAGE $img}{END-FOR img}</w:t>
       </w:r>
     </w:p>
     <w:p>
@@ -1153,7 +1135,7 @@
         </w:tabs>
         <w:spacing w:before="120" w:line="312" w:lineRule="auto"/>
         <w:rPr>
-          <w:rFonts w:ascii="Avenir Next LT Pro" w:hAnsi="Avenir Next LT Pro" w:cs="Times New Roman"/>
+          <w:rFonts w:ascii="Calibri" w:hAnsi="Calibri" w:cs="Calibri"/>
           <w:sz w:val="24"/>
           <w:szCs w:val="24"/>
         </w:rPr>
@@ -1208,7 +1190,7 @@
     <w:tbl>
       <w:tblPr>
         <w:tblStyle w:val="TableGrid"/>
-        <w:tblW w:w="0" w:type="auto"/>
+        <w:tblW w:w="5000" w:type="pct"/>
         <w:tblBorders>
           <w:top w:val="none" w:sz="0" w:space="0" w:color="auto"/>
           <w:left w:val="none" w:sz="0" w:space="0" w:color="auto"/>
@@ -1220,13 +1202,13 @@
         <w:tblLook w:val="04A0" w:firstRow="1" w:lastRow="0" w:firstColumn="1" w:lastColumn="0" w:noHBand="0" w:noVBand="1"/>
       </w:tblPr>
       <w:tblGrid>
-        <w:gridCol w:w="4508"/>
-        <w:gridCol w:w="4508"/>
+        <w:gridCol w:w="4960"/>
+        <w:gridCol w:w="4961"/>
       </w:tblGrid>
       <w:tr>
         <w:tc>
           <w:tcPr>
-            <w:tcW w:w="4508" w:type="dxa"/>
+            <w:tcW w:w="2500" w:type="pct"/>
           </w:tcPr>
           <w:p>
             <w:pPr>
@@ -1253,7 +1235,7 @@
         </w:tc>
         <w:tc>
           <w:tcPr>
-            <w:tcW w:w="4508" w:type="dxa"/>
+            <w:tcW w:w="2500" w:type="pct"/>
           </w:tcPr>
           <w:p>
             <w:pPr>
@@ -1285,7 +1267,7 @@
         </w:trPr>
         <w:tc>
           <w:tcPr>
-            <w:tcW w:w="4508" w:type="dxa"/>
+            <w:tcW w:w="2500" w:type="pct"/>
           </w:tcPr>
           <w:p>
             <w:pPr>
@@ -1304,7 +1286,7 @@
         </w:tc>
         <w:tc>
           <w:tcPr>
-            <w:tcW w:w="4508" w:type="dxa"/>
+            <w:tcW w:w="2500" w:type="pct"/>
           </w:tcPr>
           <w:p>
             <w:pPr>
@@ -1325,7 +1307,7 @@
       <w:tr>
         <w:tc>
           <w:tcPr>
-            <w:tcW w:w="4508" w:type="dxa"/>
+            <w:tcW w:w="2500" w:type="pct"/>
           </w:tcPr>
           <w:p>
             <w:pPr>
@@ -1344,7 +1326,7 @@
         </w:tc>
         <w:tc>
           <w:tcPr>
-            <w:tcW w:w="4508" w:type="dxa"/>
+            <w:tcW w:w="2500" w:type="pct"/>
           </w:tcPr>
           <w:p>
             <w:pPr>
@@ -1374,61 +1356,16 @@
     <w:p>
       <w:pPr>
         <w:tabs>
-          <w:tab w:val="left" w:leader="dot" w:pos="8931"/>
+          <w:tab w:val="left" w:pos="7010"/>
         </w:tabs>
-        <w:spacing w:before="120" w:after="0" w:line="240" w:lineRule="auto"/>
-        <w:jc w:val="both"/>
-        <w:rPr>
-          <w:rFonts w:ascii="Avenir Next LT Pro" w:hAnsi="Avenir Next LT Pro" w:cs="Times New Roman"/>
-          <w:i/>
-          <w:iCs/>
-          <w:sz w:val="24"/>
-          <w:szCs w:val="24"/>
-        </w:rPr>
       </w:pPr>
-      <w:r>
-        <w:rPr>
-          <w:rFonts w:ascii="Avenir Next LT Pro" w:hAnsi="Avenir Next LT Pro" w:cs="Times New Roman"/>
-          <w:i/>
-          <w:iCs/>
-          <w:sz w:val="24"/>
-          <w:szCs w:val="24"/>
-        </w:rPr>
-        <w:t>* The information provided on this report was generate by Sybil’s AI tool. Always seek the advice of your physician or other qualified health providers with any questions.</w:t>
-      </w:r>
     </w:p>
-    <w:p>
-      <w:pPr>
-        <w:tabs>
-          <w:tab w:val="left" w:leader="dot" w:pos="8931"/>
-        </w:tabs>
-        <w:spacing w:before="120" w:after="0" w:line="240" w:lineRule="auto"/>
-        <w:jc w:val="both"/>
-        <w:rPr>
-          <w:rFonts w:ascii="Avenir Next LT Pro" w:hAnsi="Avenir Next LT Pro" w:cs="Times New Roman"/>
-          <w:i/>
-          <w:iCs/>
-          <w:sz w:val="24"/>
-          <w:szCs w:val="24"/>
-        </w:rPr>
-      </w:pPr>
-      <w:r>
-        <w:rPr>
-          <w:rFonts w:ascii="Avenir Next LT Pro" w:hAnsi="Avenir Next LT Pro" w:cs="Times New Roman"/>
-          <w:i/>
-          <w:iCs/>
-          <w:sz w:val="24"/>
-          <w:szCs w:val="24"/>
-        </w:rPr>
-        <w:lastRenderedPageBreak/>
-        <w:t>* We would like to thank Sybil for providing a useful tool for early diagnosis of lung cancer risk.</w:t>
-      </w:r>
-    </w:p>
-    <w:p/>
     <w:sectPr>
+      <w:footerReference w:type="default" r:id="rId8"/>
       <w:pgSz w:w="11906" w:h="16838" w:code="9"/>
-      <w:pgMar w:top="1440" w:right="1440" w:bottom="1440" w:left="1440" w:header="720" w:footer="720" w:gutter="0"/>
+      <w:pgMar w:top="567" w:right="851" w:bottom="567" w:left="1134" w:header="720" w:footer="720" w:gutter="0"/>
       <w:cols w:space="720"/>
+      <w:titlePg/>
       <w:docGrid w:linePitch="360"/>
     </w:sectPr>
   </w:body>
@@ -1458,6 +1395,39 @@
     </w:p>
   </w:endnote>
 </w:endnotes>
+</file>
+
+<file path=word/footer1.xml><?xml version="1.0" encoding="utf-8"?>
+<w:ftr xmlns:wpc="http://schemas.microsoft.com/office/word/2010/wordprocessingCanvas" xmlns:cx="http://schemas.microsoft.com/office/drawing/2014/chartex" xmlns:cx1="http://schemas.microsoft.com/office/drawing/2015/9/8/chartex" xmlns:cx2="http://schemas.microsoft.com/office/drawing/2015/10/21/chartex" xmlns:cx3="http://schemas.microsoft.com/office/drawing/2016/5/9/chartex" xmlns:cx4="http://schemas.microsoft.com/office/drawing/2016/5/10/chartex" xmlns:cx5="http://schemas.microsoft.com/office/drawing/2016/5/11/chartex" xmlns:cx6="http://schemas.microsoft.com/office/drawing/2016/5/12/chartex" xmlns:cx7="http://schemas.microsoft.com/office/drawing/2016/5/13/chartex" xmlns:cx8="http://schemas.microsoft.com/office/drawing/2016/5/14/chartex" xmlns:mc="http://schemas.openxmlformats.org/markup-compatibility/2006" xmlns:aink="http://schemas.microsoft.com/office/drawing/2016/ink" xmlns:am3d="http://schemas.microsoft.com/office/drawing/2017/model3d" xmlns:o="urn:schemas-microsoft-com:office:office" xmlns:oel="http://schemas.microsoft.com/office/2019/extlst" xmlns:r="http://schemas.openxmlformats.org/officeDocument/2006/relationships" xmlns:m="http://schemas.openxmlformats.org/officeDocument/2006/math" xmlns:v="urn:schemas-microsoft-com:vml" xmlns:wp14="http://schemas.microsoft.com/office/word/2010/wordprocessingDrawing" xmlns:wp="http://schemas.openxmlformats.org/drawingml/2006/wordprocessingDrawing" xmlns:w10="urn:schemas-microsoft-com:office:word" xmlns:w="http://schemas.openxmlformats.org/wordprocessingml/2006/main" xmlns:w14="http://schemas.microsoft.com/office/word/2010/wordml" xmlns:w15="http://schemas.microsoft.com/office/word/2012/wordml" xmlns:w16cex="http://schemas.microsoft.com/office/word/2018/wordml/cex" xmlns:w16cid="http://schemas.microsoft.com/office/word/2016/wordml/cid" xmlns:w16="http://schemas.microsoft.com/office/word/2018/wordml" xmlns:w16du="http://schemas.microsoft.com/office/word/2023/wordml/word16du" xmlns:w16sdtdh="http://schemas.microsoft.com/office/word/2020/wordml/sdtdatahash" xmlns:w16sdtfl="http://schemas.microsoft.com/office/word/2024/wordml/sdtformatlock" xmlns:w16se="http://schemas.microsoft.com/office/word/2015/wordml/symex" xmlns:wpg="http://schemas.microsoft.com/office/word/2010/wordprocessingGroup" xmlns:wpi="http://schemas.microsoft.com/office/word/2010/wordprocessingInk" xmlns:wne="http://schemas.microsoft.com/office/word/2006/wordml" xmlns:wps="http://schemas.microsoft.com/office/word/2010/wordprocessingShape" mc:Ignorable="w14 w15 w16se w16cid w16 w16cex w16sdtdh w16sdtfl w16du wp14">
+  <w:p>
+    <w:pPr>
+      <w:pStyle w:val="Footer"/>
+      <w:rPr>
+        <w:i/>
+        <w:iCs/>
+      </w:rPr>
+    </w:pPr>
+    <w:r>
+      <w:rPr>
+        <w:i/>
+        <w:iCs/>
+      </w:rPr>
+      <w:t>DISCLAIMER:</w:t>
+    </w:r>
+  </w:p>
+  <w:p>
+    <w:pPr>
+      <w:pStyle w:val="Footer"/>
+    </w:pPr>
+    <w:r>
+      <w:rPr>
+        <w:i/>
+        <w:iCs/>
+      </w:rPr>
+      <w:t>This report contains information generated by Sybil, an AI tool developed by the Massachusetts Institute of Technology (MIT), USA. It is not a substitute for professional medical advice. Always consult your physician or a qualified healthcare provider for any medical concerns. We acknowledge Sybil for its contribution to enhancing early lung cancer risk assessment</w:t>
+    </w:r>
+  </w:p>
+</w:ftr>
 </file>
 
 <file path=word/footnotes.xml><?xml version="1.0" encoding="utf-8"?>
@@ -2088,7 +2058,6 @@
   <w:style w:type="character" w:default="1" w:styleId="DefaultParagraphFont">
     <w:name w:val="Default Paragraph Font"/>
     <w:uiPriority w:val="1"/>
-    <w:semiHidden/>
     <w:unhideWhenUsed/>
   </w:style>
   <w:style w:type="table" w:default="1" w:styleId="TableNormal">

</xml_diff>

<commit_message>
Update: Modify nodemon configuration to watch nodemon.json and improve formatting in report-hospital.docx and fillTemplate.ts for better readability and error handling.
</commit_message>
<xml_diff>
--- a/backend/src/data/report/format/report-hospital.docx
+++ b/backend/src/data/report/format/report-hospital.docx
@@ -512,7 +512,29 @@
                 <w:sz w:val="24"/>
                 <w:szCs w:val="24"/>
               </w:rPr>
-              <w:t>1. Diagnosis from Newlife LCRP system:</w:t>
+              <w:t>1. Diagnosis from New</w:t>
+            </w:r>
+            <w:r>
+              <w:rPr>
+                <w:rFonts w:ascii="Avenir Next LT Pro" w:hAnsi="Avenir Next LT Pro" w:cs="Times New Roman"/>
+                <w:b/>
+                <w:bCs/>
+                <w:color w:val="FFFFFF" w:themeColor="background1"/>
+                <w:sz w:val="24"/>
+                <w:szCs w:val="24"/>
+              </w:rPr>
+              <w:t>L</w:t>
+            </w:r>
+            <w:r>
+              <w:rPr>
+                <w:rFonts w:ascii="Avenir Next LT Pro" w:hAnsi="Avenir Next LT Pro" w:cs="Times New Roman"/>
+                <w:b/>
+                <w:bCs/>
+                <w:color w:val="FFFFFF" w:themeColor="background1"/>
+                <w:sz w:val="24"/>
+                <w:szCs w:val="24"/>
+              </w:rPr>
+              <w:t>ife LCRP system:</w:t>
             </w:r>
           </w:p>
         </w:tc>
@@ -2058,6 +2080,7 @@
   <w:style w:type="character" w:default="1" w:styleId="DefaultParagraphFont">
     <w:name w:val="Default Paragraph Font"/>
     <w:uiPriority w:val="1"/>
+    <w:semiHidden/>
     <w:unhideWhenUsed/>
   </w:style>
   <w:style w:type="table" w:default="1" w:styleId="TableNormal">

</xml_diff>

<commit_message>
Update hospital report formatting for lung cancer prediction; adjust layout and spacing for improved readability.
</commit_message>
<xml_diff>
--- a/backend/src/data/report/format/report-hospital.docx
+++ b/backend/src/data/report/format/report-hospital.docx
@@ -2,59 +2,161 @@
 <file path=word/document.xml><?xml version="1.0" encoding="utf-8"?>
 <w:document xmlns:wpc="http://schemas.microsoft.com/office/word/2010/wordprocessingCanvas" xmlns:cx="http://schemas.microsoft.com/office/drawing/2014/chartex" xmlns:cx1="http://schemas.microsoft.com/office/drawing/2015/9/8/chartex" xmlns:cx2="http://schemas.microsoft.com/office/drawing/2015/10/21/chartex" xmlns:cx3="http://schemas.microsoft.com/office/drawing/2016/5/9/chartex" xmlns:cx4="http://schemas.microsoft.com/office/drawing/2016/5/10/chartex" xmlns:cx5="http://schemas.microsoft.com/office/drawing/2016/5/11/chartex" xmlns:cx6="http://schemas.microsoft.com/office/drawing/2016/5/12/chartex" xmlns:cx7="http://schemas.microsoft.com/office/drawing/2016/5/13/chartex" xmlns:cx8="http://schemas.microsoft.com/office/drawing/2016/5/14/chartex" xmlns:mc="http://schemas.openxmlformats.org/markup-compatibility/2006" xmlns:aink="http://schemas.microsoft.com/office/drawing/2016/ink" xmlns:am3d="http://schemas.microsoft.com/office/drawing/2017/model3d" xmlns:o="urn:schemas-microsoft-com:office:office" xmlns:oel="http://schemas.microsoft.com/office/2019/extlst" xmlns:r="http://schemas.openxmlformats.org/officeDocument/2006/relationships" xmlns:m="http://schemas.openxmlformats.org/officeDocument/2006/math" xmlns:v="urn:schemas-microsoft-com:vml" xmlns:wp14="http://schemas.microsoft.com/office/word/2010/wordprocessingDrawing" xmlns:wp="http://schemas.openxmlformats.org/drawingml/2006/wordprocessingDrawing" xmlns:w10="urn:schemas-microsoft-com:office:word" xmlns:w="http://schemas.openxmlformats.org/wordprocessingml/2006/main" xmlns:w14="http://schemas.microsoft.com/office/word/2010/wordml" xmlns:w15="http://schemas.microsoft.com/office/word/2012/wordml" xmlns:w16cex="http://schemas.microsoft.com/office/word/2018/wordml/cex" xmlns:w16cid="http://schemas.microsoft.com/office/word/2016/wordml/cid" xmlns:w16="http://schemas.microsoft.com/office/word/2018/wordml" xmlns:w16du="http://schemas.microsoft.com/office/word/2023/wordml/word16du" xmlns:w16sdtdh="http://schemas.microsoft.com/office/word/2020/wordml/sdtdatahash" xmlns:w16sdtfl="http://schemas.microsoft.com/office/word/2024/wordml/sdtformatlock" xmlns:w16se="http://schemas.microsoft.com/office/word/2015/wordml/symex" xmlns:wpg="http://schemas.microsoft.com/office/word/2010/wordprocessingGroup" xmlns:wpi="http://schemas.microsoft.com/office/word/2010/wordprocessingInk" xmlns:wne="http://schemas.microsoft.com/office/word/2006/wordml" xmlns:wps="http://schemas.microsoft.com/office/word/2010/wordprocessingShape" mc:Ignorable="w14 w15 w16se w16cid w16 w16cex w16sdtdh w16sdtfl w16du wp14">
   <w:body>
-    <w:p>
-      <w:r>
-        <w:rPr>
-          <w:noProof/>
-        </w:rPr>
-        <w:drawing>
-          <wp:inline distT="0" distB="0" distL="0" distR="0" wp14:anchorId="64E22E11" wp14:editId="19DA6D4E">
-            <wp:extent cx="5731510" cy="595630"/>
-            <wp:effectExtent l="0" t="0" r="2540" b="0"/>
-            <wp:docPr id="2057132162" name="Picture 1"/>
-            <wp:cNvGraphicFramePr>
-              <a:graphicFrameLocks xmlns:a="http://schemas.openxmlformats.org/drawingml/2006/main" noChangeAspect="1"/>
-            </wp:cNvGraphicFramePr>
-            <a:graphic xmlns:a="http://schemas.openxmlformats.org/drawingml/2006/main">
-              <a:graphicData uri="http://schemas.openxmlformats.org/drawingml/2006/picture">
-                <pic:pic xmlns:pic="http://schemas.openxmlformats.org/drawingml/2006/picture">
-                  <pic:nvPicPr>
-                    <pic:cNvPr id="2057132162" name=""/>
-                    <pic:cNvPicPr/>
-                  </pic:nvPicPr>
-                  <pic:blipFill>
-                    <a:blip r:embed="rId7"/>
-                    <a:stretch>
-                      <a:fillRect/>
-                    </a:stretch>
-                  </pic:blipFill>
-                  <pic:spPr>
-                    <a:xfrm>
-                      <a:off x="0" y="0"/>
-                      <a:ext cx="5731510" cy="595630"/>
-                    </a:xfrm>
-                    <a:prstGeom prst="rect">
-                      <a:avLst/>
-                    </a:prstGeom>
-                  </pic:spPr>
-                </pic:pic>
-              </a:graphicData>
-            </a:graphic>
-          </wp:inline>
-        </w:drawing>
-      </w:r>
-    </w:p>
+    <w:tbl>
+      <w:tblPr>
+        <w:tblStyle w:val="TableGrid"/>
+        <w:tblW w:w="0" w:type="auto"/>
+        <w:tblBorders>
+          <w:top w:val="none" w:sz="0" w:space="0" w:color="auto"/>
+          <w:left w:val="none" w:sz="0" w:space="0" w:color="auto"/>
+          <w:bottom w:val="none" w:sz="0" w:space="0" w:color="auto"/>
+          <w:right w:val="none" w:sz="0" w:space="0" w:color="auto"/>
+          <w:insideH w:val="none" w:sz="0" w:space="0" w:color="auto"/>
+          <w:insideV w:val="none" w:sz="0" w:space="0" w:color="auto"/>
+        </w:tblBorders>
+        <w:tblLook w:val="04A0" w:firstRow="1" w:lastRow="0" w:firstColumn="1" w:lastColumn="0" w:noHBand="0" w:noVBand="1"/>
+      </w:tblPr>
+      <w:tblGrid>
+        <w:gridCol w:w="3681"/>
+        <w:gridCol w:w="6230"/>
+      </w:tblGrid>
+      <w:tr>
+        <w:tc>
+          <w:tcPr>
+            <w:tcW w:w="3681" w:type="dxa"/>
+          </w:tcPr>
+          <w:p>
+            <w:r>
+              <w:rPr>
+                <w:noProof/>
+              </w:rPr>
+              <w:drawing>
+                <wp:inline distT="0" distB="0" distL="0" distR="0" wp14:anchorId="611FA68B" wp14:editId="1BD832E7">
+                  <wp:extent cx="2051437" cy="595630"/>
+                  <wp:effectExtent l="0" t="0" r="6350" b="0"/>
+                  <wp:docPr id="1380758084" name="Picture 1"/>
+                  <wp:cNvGraphicFramePr>
+                    <a:graphicFrameLocks xmlns:a="http://schemas.openxmlformats.org/drawingml/2006/main" noChangeAspect="1"/>
+                  </wp:cNvGraphicFramePr>
+                  <a:graphic xmlns:a="http://schemas.openxmlformats.org/drawingml/2006/main">
+                    <a:graphicData uri="http://schemas.openxmlformats.org/drawingml/2006/picture">
+                      <pic:pic xmlns:pic="http://schemas.openxmlformats.org/drawingml/2006/picture">
+                        <pic:nvPicPr>
+                          <pic:cNvPr id="2057132162" name=""/>
+                          <pic:cNvPicPr/>
+                        </pic:nvPicPr>
+                        <pic:blipFill rotWithShape="1">
+                          <a:blip r:embed="rId7"/>
+                          <a:srcRect r="64208"/>
+                          <a:stretch/>
+                        </pic:blipFill>
+                        <pic:spPr bwMode="auto">
+                          <a:xfrm>
+                            <a:off x="0" y="0"/>
+                            <a:ext cx="2051437" cy="595630"/>
+                          </a:xfrm>
+                          <a:prstGeom prst="rect">
+                            <a:avLst/>
+                          </a:prstGeom>
+                          <a:ln>
+                            <a:noFill/>
+                          </a:ln>
+                          <a:extLst>
+                            <a:ext uri="{53640926-AAD7-44D8-BBD7-CCE9431645EC}">
+                              <a14:shadowObscured xmlns:a14="http://schemas.microsoft.com/office/drawing/2010/main"/>
+                            </a:ext>
+                          </a:extLst>
+                        </pic:spPr>
+                      </pic:pic>
+                    </a:graphicData>
+                  </a:graphic>
+                </wp:inline>
+              </w:drawing>
+            </w:r>
+          </w:p>
+        </w:tc>
+        <w:tc>
+          <w:tcPr>
+            <w:tcW w:w="6230" w:type="dxa"/>
+          </w:tcPr>
+          <w:p>
+            <w:pPr>
+              <w:jc w:val="right"/>
+            </w:pPr>
+            <w:r>
+              <w:rPr>
+                <w:noProof/>
+              </w:rPr>
+              <w:drawing>
+                <wp:inline distT="0" distB="0" distL="0" distR="0" wp14:anchorId="2A7F651F" wp14:editId="4B3E22B9">
+                  <wp:extent cx="3155287" cy="595630"/>
+                  <wp:effectExtent l="0" t="0" r="7620" b="0"/>
+                  <wp:docPr id="660701729" name="Picture 1"/>
+                  <wp:cNvGraphicFramePr>
+                    <a:graphicFrameLocks xmlns:a="http://schemas.openxmlformats.org/drawingml/2006/main" noChangeAspect="1"/>
+                  </wp:cNvGraphicFramePr>
+                  <a:graphic xmlns:a="http://schemas.openxmlformats.org/drawingml/2006/main">
+                    <a:graphicData uri="http://schemas.openxmlformats.org/drawingml/2006/picture">
+                      <pic:pic xmlns:pic="http://schemas.openxmlformats.org/drawingml/2006/picture">
+                        <pic:nvPicPr>
+                          <pic:cNvPr id="2057132162" name=""/>
+                          <pic:cNvPicPr/>
+                        </pic:nvPicPr>
+                        <pic:blipFill rotWithShape="1">
+                          <a:blip r:embed="rId7"/>
+                          <a:srcRect l="44948"/>
+                          <a:stretch/>
+                        </pic:blipFill>
+                        <pic:spPr bwMode="auto">
+                          <a:xfrm>
+                            <a:off x="0" y="0"/>
+                            <a:ext cx="3155287" cy="595630"/>
+                          </a:xfrm>
+                          <a:prstGeom prst="rect">
+                            <a:avLst/>
+                          </a:prstGeom>
+                          <a:ln>
+                            <a:noFill/>
+                          </a:ln>
+                          <a:extLst>
+                            <a:ext uri="{53640926-AAD7-44D8-BBD7-CCE9431645EC}">
+                              <a14:shadowObscured xmlns:a14="http://schemas.microsoft.com/office/drawing/2010/main"/>
+                            </a:ext>
+                          </a:extLst>
+                        </pic:spPr>
+                      </pic:pic>
+                    </a:graphicData>
+                  </a:graphic>
+                </wp:inline>
+              </w:drawing>
+            </w:r>
+          </w:p>
+        </w:tc>
+      </w:tr>
+    </w:tbl>
+    <w:p/>
     <w:p>
       <w:pPr>
-        <w:spacing w:before="120" w:line="312" w:lineRule="auto"/>
+        <w:spacing w:before="240" w:after="240" w:line="312" w:lineRule="auto"/>
+        <w:jc w:val="center"/>
+        <w:rPr>
+          <w:rFonts w:ascii="Calibri" w:hAnsi="Calibri" w:cs="Calibri"/>
+          <w:b/>
+          <w:bCs/>
+          <w:sz w:val="28"/>
+          <w:szCs w:val="28"/>
+        </w:rPr>
+      </w:pPr>
+      <w:r>
         <w:rPr>
           <w:rFonts w:ascii="Avenir Next LT Pro" w:hAnsi="Avenir Next LT Pro" w:cs="Times New Roman"/>
           <w:b/>
           <w:bCs/>
-          <w:sz w:val="24"/>
-          <w:szCs w:val="24"/>
+          <w:sz w:val="28"/>
+          <w:szCs w:val="28"/>
         </w:rPr>
-      </w:pPr>
+        <w:t>LOW-DOSED CT SCAN – LUNG CANCER PREDICTION</w:t>
+      </w:r>
     </w:p>
     <w:p>
       <w:pPr>
@@ -69,8 +171,6 @@
       <w:r>
         <w:rPr>
           <w:rFonts w:ascii="Avenir Next LT Pro" w:hAnsi="Avenir Next LT Pro" w:cs="Times New Roman"/>
-          <w:b/>
-          <w:bCs/>
           <w:color w:val="262626" w:themeColor="text1" w:themeTint="D9"/>
           <w:sz w:val="28"/>
           <w:szCs w:val="28"/>
@@ -85,10 +185,10 @@
         <w:tblLook w:val="04A0" w:firstRow="1" w:lastRow="0" w:firstColumn="1" w:lastColumn="0" w:noHBand="0" w:noVBand="1"/>
       </w:tblPr>
       <w:tblGrid>
-        <w:gridCol w:w="2333"/>
-        <w:gridCol w:w="2809"/>
-        <w:gridCol w:w="2331"/>
-        <w:gridCol w:w="2438"/>
+        <w:gridCol w:w="2332"/>
+        <w:gridCol w:w="2482"/>
+        <w:gridCol w:w="1701"/>
+        <w:gridCol w:w="3396"/>
       </w:tblGrid>
       <w:tr>
         <w:tc>
@@ -119,7 +219,7 @@
         </w:tc>
         <w:tc>
           <w:tcPr>
-            <w:tcW w:w="1417" w:type="pct"/>
+            <w:tcW w:w="1252" w:type="pct"/>
           </w:tcPr>
           <w:p>
             <w:pPr>
@@ -147,7 +247,7 @@
         </w:tc>
         <w:tc>
           <w:tcPr>
-            <w:tcW w:w="1176" w:type="pct"/>
+            <w:tcW w:w="858" w:type="pct"/>
             <w:shd w:val="clear" w:color="auto" w:fill="1491D0"/>
           </w:tcPr>
           <w:p>
@@ -173,7 +273,7 @@
         </w:tc>
         <w:tc>
           <w:tcPr>
-            <w:tcW w:w="1229" w:type="pct"/>
+            <w:tcW w:w="1713" w:type="pct"/>
           </w:tcPr>
           <w:p>
             <w:pPr>
@@ -229,7 +329,7 @@
         </w:tc>
         <w:tc>
           <w:tcPr>
-            <w:tcW w:w="1417" w:type="pct"/>
+            <w:tcW w:w="1252" w:type="pct"/>
           </w:tcPr>
           <w:p>
             <w:pPr>
@@ -256,7 +356,7 @@
         </w:tc>
         <w:tc>
           <w:tcPr>
-            <w:tcW w:w="1176" w:type="pct"/>
+            <w:tcW w:w="858" w:type="pct"/>
             <w:shd w:val="clear" w:color="auto" w:fill="1491D0"/>
           </w:tcPr>
           <w:p>
@@ -282,7 +382,7 @@
         </w:tc>
         <w:tc>
           <w:tcPr>
-            <w:tcW w:w="1229" w:type="pct"/>
+            <w:tcW w:w="1713" w:type="pct"/>
           </w:tcPr>
           <w:p>
             <w:pPr>
@@ -449,8 +549,6 @@
         <w:jc w:val="center"/>
         <w:rPr>
           <w:rFonts w:ascii="Avenir Next LT Pro" w:hAnsi="Avenir Next LT Pro" w:cs="Times New Roman"/>
-          <w:b/>
-          <w:bCs/>
           <w:color w:val="262626" w:themeColor="text1" w:themeTint="D9"/>
           <w:sz w:val="28"/>
           <w:szCs w:val="28"/>
@@ -459,8 +557,6 @@
       <w:r>
         <w:rPr>
           <w:rFonts w:ascii="Avenir Next LT Pro" w:hAnsi="Avenir Next LT Pro" w:cs="Times New Roman"/>
-          <w:b/>
-          <w:bCs/>
           <w:color w:val="262626" w:themeColor="text1" w:themeTint="D9"/>
           <w:sz w:val="28"/>
           <w:szCs w:val="28"/>
@@ -1171,44 +1267,6 @@
         <w:t>{END-FOR row}</w:t>
       </w:r>
     </w:p>
-    <w:p>
-      <w:pPr>
-        <w:tabs>
-          <w:tab w:val="left" w:leader="dot" w:pos="8931"/>
-        </w:tabs>
-        <w:spacing w:after="0" w:line="312" w:lineRule="auto"/>
-        <w:jc w:val="right"/>
-        <w:rPr>
-          <w:rFonts w:ascii="Avenir Next LT Pro" w:hAnsi="Avenir Next LT Pro" w:cs="Times New Roman"/>
-          <w:sz w:val="24"/>
-          <w:szCs w:val="24"/>
-        </w:rPr>
-      </w:pPr>
-      <w:r>
-        <w:rPr>
-          <w:rFonts w:ascii="Avenir Next LT Pro" w:hAnsi="Avenir Next LT Pro" w:cs="Times New Roman"/>
-          <w:sz w:val="24"/>
-          <w:szCs w:val="24"/>
-        </w:rPr>
-        <w:t>Vientiane, date … month … year</w:t>
-      </w:r>
-      <w:r>
-        <w:rPr>
-          <w:rFonts w:ascii="Avenir Next LT Pro" w:hAnsi="Avenir Next LT Pro" w:cs="Times New Roman"/>
-          <w:sz w:val="24"/>
-          <w:szCs w:val="24"/>
-        </w:rPr>
-        <w:t xml:space="preserve"> </w:t>
-      </w:r>
-      <w:r>
-        <w:rPr>
-          <w:rFonts w:ascii="Avenir Next LT Pro" w:hAnsi="Avenir Next LT Pro" w:cs="Times New Roman"/>
-          <w:sz w:val="24"/>
-          <w:szCs w:val="24"/>
-        </w:rPr>
-        <w:t>…</w:t>
-      </w:r>
-    </w:p>
     <w:tbl>
       <w:tblPr>
         <w:tblStyle w:val="TableGrid"/>
@@ -1245,14 +1303,6 @@
                 <w:szCs w:val="24"/>
               </w:rPr>
             </w:pPr>
-            <w:r>
-              <w:rPr>
-                <w:rFonts w:ascii="Avenir Next LT Pro" w:hAnsi="Avenir Next LT Pro" w:cs="Times New Roman"/>
-                <w:sz w:val="24"/>
-                <w:szCs w:val="24"/>
-              </w:rPr>
-              <w:t>Physician</w:t>
-            </w:r>
           </w:p>
         </w:tc>
         <w:tc>
@@ -1278,14 +1328,30 @@
                 <w:sz w:val="24"/>
                 <w:szCs w:val="24"/>
               </w:rPr>
-              <w:t>Chief of Laboratory</w:t>
+              <w:t>Vientiane, date … month … year</w:t>
+            </w:r>
+            <w:r>
+              <w:rPr>
+                <w:rFonts w:ascii="Avenir Next LT Pro" w:hAnsi="Avenir Next LT Pro" w:cs="Times New Roman"/>
+                <w:sz w:val="24"/>
+                <w:szCs w:val="24"/>
+              </w:rPr>
+              <w:t xml:space="preserve"> </w:t>
+            </w:r>
+            <w:r>
+              <w:rPr>
+                <w:rFonts w:ascii="Avenir Next LT Pro" w:hAnsi="Avenir Next LT Pro" w:cs="Times New Roman"/>
+                <w:sz w:val="24"/>
+                <w:szCs w:val="24"/>
+              </w:rPr>
+              <w:t>…</w:t>
             </w:r>
           </w:p>
         </w:tc>
       </w:tr>
       <w:tr>
         <w:trPr>
-          <w:trHeight w:val="900"/>
+          <w:trHeight w:val="1435"/>
         </w:trPr>
         <w:tc>
           <w:tcPr>
@@ -1304,6 +1370,14 @@
                 <w:szCs w:val="24"/>
               </w:rPr>
             </w:pPr>
+            <w:r>
+              <w:rPr>
+                <w:rFonts w:ascii="Avenir Next LT Pro" w:hAnsi="Avenir Next LT Pro" w:cs="Times New Roman"/>
+                <w:sz w:val="24"/>
+                <w:szCs w:val="24"/>
+              </w:rPr>
+              <w:t>Physician</w:t>
+            </w:r>
           </w:p>
         </w:tc>
         <w:tc>
@@ -1323,6 +1397,14 @@
                 <w:szCs w:val="24"/>
               </w:rPr>
             </w:pPr>
+            <w:r>
+              <w:rPr>
+                <w:rFonts w:ascii="Avenir Next LT Pro" w:hAnsi="Avenir Next LT Pro" w:cs="Times New Roman"/>
+                <w:sz w:val="24"/>
+                <w:szCs w:val="24"/>
+              </w:rPr>
+              <w:t>Chief of Laboratory</w:t>
+            </w:r>
           </w:p>
         </w:tc>
       </w:tr>

</xml_diff>

<commit_message>
Update subproject commit for Sybil; refactor attention score interfaces and models to streamline data structure. Enhance error handling in Sybil service and improve DCMViewer dependencies for better image selection logic.
</commit_message>
<xml_diff>
--- a/backend/src/data/report/format/report-hospital.docx
+++ b/backend/src/data/report/format/report-hospital.docx
@@ -17,8 +17,8 @@
         <w:tblLook w:val="04A0" w:firstRow="1" w:lastRow="0" w:firstColumn="1" w:lastColumn="0" w:noHBand="0" w:noVBand="1"/>
       </w:tblPr>
       <w:tblGrid>
-        <w:gridCol w:w="3681"/>
-        <w:gridCol w:w="6230"/>
+        <w:gridCol w:w="4369"/>
+        <w:gridCol w:w="5552"/>
       </w:tblGrid>
       <w:tr>
         <w:tc>
@@ -31,10 +31,73 @@
                 <w:noProof/>
               </w:rPr>
               <w:drawing>
-                <wp:inline distT="0" distB="0" distL="0" distR="0" wp14:anchorId="611FA68B" wp14:editId="1BD832E7">
-                  <wp:extent cx="2051437" cy="595630"/>
-                  <wp:effectExtent l="0" t="0" r="6350" b="0"/>
-                  <wp:docPr id="1380758084" name="Picture 1"/>
+                <wp:inline distT="0" distB="0" distL="0" distR="0" wp14:anchorId="7C105A69" wp14:editId="4EB103C7">
+                  <wp:extent cx="2700590" cy="792000"/>
+                  <wp:effectExtent l="0" t="0" r="5080" b="8255"/>
+                  <wp:docPr id="426867565" name="Picture 1"/>
+                  <wp:cNvGraphicFramePr>
+                    <a:graphicFrameLocks xmlns:a="http://schemas.openxmlformats.org/drawingml/2006/main" noChangeAspect="1"/>
+                  </wp:cNvGraphicFramePr>
+                  <a:graphic xmlns:a="http://schemas.openxmlformats.org/drawingml/2006/main">
+                    <a:graphicData uri="http://schemas.openxmlformats.org/drawingml/2006/picture">
+                      <pic:pic xmlns:pic="http://schemas.openxmlformats.org/drawingml/2006/picture">
+                        <pic:nvPicPr>
+                          <pic:cNvPr id="0" name="Picture 1"/>
+                          <pic:cNvPicPr>
+                            <a:picLocks noChangeAspect="1" noChangeArrowheads="1"/>
+                          </pic:cNvPicPr>
+                        </pic:nvPicPr>
+                        <pic:blipFill>
+                          <a:blip r:embed="rId7">
+                            <a:extLst>
+                              <a:ext uri="{28A0092B-C50C-407E-A947-70E740481C1C}">
+                                <a14:useLocalDpi xmlns:a14="http://schemas.microsoft.com/office/drawing/2010/main" val="0"/>
+                              </a:ext>
+                            </a:extLst>
+                          </a:blip>
+                          <a:srcRect/>
+                          <a:stretch>
+                            <a:fillRect/>
+                          </a:stretch>
+                        </pic:blipFill>
+                        <pic:spPr bwMode="auto">
+                          <a:xfrm>
+                            <a:off x="0" y="0"/>
+                            <a:ext cx="2700590" cy="792000"/>
+                          </a:xfrm>
+                          <a:prstGeom prst="rect">
+                            <a:avLst/>
+                          </a:prstGeom>
+                          <a:noFill/>
+                          <a:ln>
+                            <a:noFill/>
+                          </a:ln>
+                        </pic:spPr>
+                      </pic:pic>
+                    </a:graphicData>
+                  </a:graphic>
+                </wp:inline>
+              </w:drawing>
+            </w:r>
+          </w:p>
+        </w:tc>
+        <w:tc>
+          <w:tcPr>
+            <w:tcW w:w="6230" w:type="dxa"/>
+          </w:tcPr>
+          <w:p>
+            <w:pPr>
+              <w:jc w:val="right"/>
+            </w:pPr>
+            <w:r>
+              <w:rPr>
+                <w:noProof/>
+              </w:rPr>
+              <w:drawing>
+                <wp:inline distT="0" distB="0" distL="0" distR="0" wp14:anchorId="2A7F651F" wp14:editId="6E66EBCF">
+                  <wp:extent cx="3475760" cy="792000"/>
+                  <wp:effectExtent l="0" t="0" r="0" b="8255"/>
+                  <wp:docPr id="660701729" name="Picture 1"/>
                   <wp:cNvGraphicFramePr>
                     <a:graphicFrameLocks xmlns:a="http://schemas.openxmlformats.org/drawingml/2006/main" noChangeAspect="1"/>
                   </wp:cNvGraphicFramePr>
@@ -46,14 +109,14 @@
                           <pic:cNvPicPr/>
                         </pic:nvPicPr>
                         <pic:blipFill rotWithShape="1">
-                          <a:blip r:embed="rId7"/>
-                          <a:srcRect r="64208"/>
+                          <a:blip r:embed="rId8"/>
+                          <a:srcRect l="44948"/>
                           <a:stretch/>
                         </pic:blipFill>
                         <pic:spPr bwMode="auto">
                           <a:xfrm>
                             <a:off x="0" y="0"/>
-                            <a:ext cx="2051437" cy="595630"/>
+                            <a:ext cx="3475760" cy="792000"/>
                           </a:xfrm>
                           <a:prstGeom prst="rect">
                             <a:avLst/>
@@ -75,63 +138,6 @@
             </w:r>
           </w:p>
         </w:tc>
-        <w:tc>
-          <w:tcPr>
-            <w:tcW w:w="6230" w:type="dxa"/>
-          </w:tcPr>
-          <w:p>
-            <w:pPr>
-              <w:jc w:val="right"/>
-            </w:pPr>
-            <w:r>
-              <w:rPr>
-                <w:noProof/>
-              </w:rPr>
-              <w:drawing>
-                <wp:inline distT="0" distB="0" distL="0" distR="0" wp14:anchorId="2A7F651F" wp14:editId="4B3E22B9">
-                  <wp:extent cx="3155287" cy="595630"/>
-                  <wp:effectExtent l="0" t="0" r="7620" b="0"/>
-                  <wp:docPr id="660701729" name="Picture 1"/>
-                  <wp:cNvGraphicFramePr>
-                    <a:graphicFrameLocks xmlns:a="http://schemas.openxmlformats.org/drawingml/2006/main" noChangeAspect="1"/>
-                  </wp:cNvGraphicFramePr>
-                  <a:graphic xmlns:a="http://schemas.openxmlformats.org/drawingml/2006/main">
-                    <a:graphicData uri="http://schemas.openxmlformats.org/drawingml/2006/picture">
-                      <pic:pic xmlns:pic="http://schemas.openxmlformats.org/drawingml/2006/picture">
-                        <pic:nvPicPr>
-                          <pic:cNvPr id="2057132162" name=""/>
-                          <pic:cNvPicPr/>
-                        </pic:nvPicPr>
-                        <pic:blipFill rotWithShape="1">
-                          <a:blip r:embed="rId7"/>
-                          <a:srcRect l="44948"/>
-                          <a:stretch/>
-                        </pic:blipFill>
-                        <pic:spPr bwMode="auto">
-                          <a:xfrm>
-                            <a:off x="0" y="0"/>
-                            <a:ext cx="3155287" cy="595630"/>
-                          </a:xfrm>
-                          <a:prstGeom prst="rect">
-                            <a:avLst/>
-                          </a:prstGeom>
-                          <a:ln>
-                            <a:noFill/>
-                          </a:ln>
-                          <a:extLst>
-                            <a:ext uri="{53640926-AAD7-44D8-BBD7-CCE9431645EC}">
-                              <a14:shadowObscured xmlns:a14="http://schemas.microsoft.com/office/drawing/2010/main"/>
-                            </a:ext>
-                          </a:extLst>
-                        </pic:spPr>
-                      </pic:pic>
-                    </a:graphicData>
-                  </a:graphic>
-                </wp:inline>
-              </w:drawing>
-            </w:r>
-          </w:p>
-        </w:tc>
       </w:tr>
     </w:tbl>
     <w:p/>
@@ -241,7 +247,31 @@
                 <w:sz w:val="24"/>
                 <w:szCs w:val="24"/>
               </w:rPr>
-              <w:t>{patient_id}</w:t>
+              <w:t>{</w:t>
+            </w:r>
+            <w:proofErr w:type="spellStart"/>
+            <w:r>
+              <w:rPr>
+                <w:rFonts w:ascii="Avenir Next LT Pro" w:hAnsi="Avenir Next LT Pro" w:cs="Times New Roman"/>
+                <w:b/>
+                <w:bCs/>
+                <w:color w:val="262626" w:themeColor="text1" w:themeTint="D9"/>
+                <w:sz w:val="24"/>
+                <w:szCs w:val="24"/>
+              </w:rPr>
+              <w:t>patient_id</w:t>
+            </w:r>
+            <w:proofErr w:type="spellEnd"/>
+            <w:r>
+              <w:rPr>
+                <w:rFonts w:ascii="Avenir Next LT Pro" w:hAnsi="Avenir Next LT Pro" w:cs="Times New Roman"/>
+                <w:b/>
+                <w:bCs/>
+                <w:color w:val="262626" w:themeColor="text1" w:themeTint="D9"/>
+                <w:sz w:val="24"/>
+                <w:szCs w:val="24"/>
+              </w:rPr>
+              <w:t>}</w:t>
             </w:r>
           </w:p>
         </w:tc>
@@ -1100,15 +1130,16 @@
           <w:sz w:val="24"/>
           <w:szCs w:val="24"/>
         </w:rPr>
-        <w:t>General conclusion</w:t>
-      </w:r>
+        <w:t xml:space="preserve">General </w:t>
+      </w:r>
+      <w:proofErr w:type="gramStart"/>
       <w:r>
         <w:rPr>
           <w:rFonts w:ascii="Avenir Next LT Pro" w:hAnsi="Avenir Next LT Pro" w:cs="Times New Roman"/>
           <w:sz w:val="24"/>
           <w:szCs w:val="24"/>
         </w:rPr>
-        <w:t xml:space="preserve">: </w:t>
+        <w:t>conclusion</w:t>
       </w:r>
       <w:r>
         <w:rPr>
@@ -1116,7 +1147,7 @@
           <w:sz w:val="24"/>
           <w:szCs w:val="24"/>
         </w:rPr>
-        <w:t>{g</w:t>
+        <w:t xml:space="preserve">: </w:t>
       </w:r>
       <w:r>
         <w:rPr>
@@ -1124,15 +1155,17 @@
           <w:sz w:val="24"/>
           <w:szCs w:val="24"/>
         </w:rPr>
-        <w:t>eneral</w:t>
-      </w:r>
+        <w:t>{</w:t>
+      </w:r>
+      <w:proofErr w:type="spellStart"/>
+      <w:proofErr w:type="gramEnd"/>
       <w:r>
         <w:rPr>
           <w:rFonts w:ascii="Avenir Next LT Pro" w:hAnsi="Avenir Next LT Pro" w:cs="Times New Roman"/>
           <w:sz w:val="24"/>
           <w:szCs w:val="24"/>
         </w:rPr>
-        <w:t>_</w:t>
+        <w:t>g</w:t>
       </w:r>
       <w:r>
         <w:rPr>
@@ -1140,8 +1173,25 @@
           <w:sz w:val="24"/>
           <w:szCs w:val="24"/>
         </w:rPr>
+        <w:t>eneral</w:t>
+      </w:r>
+      <w:r>
+        <w:rPr>
+          <w:rFonts w:ascii="Avenir Next LT Pro" w:hAnsi="Avenir Next LT Pro" w:cs="Times New Roman"/>
+          <w:sz w:val="24"/>
+          <w:szCs w:val="24"/>
+        </w:rPr>
+        <w:t>_</w:t>
+      </w:r>
+      <w:r>
+        <w:rPr>
+          <w:rFonts w:ascii="Avenir Next LT Pro" w:hAnsi="Avenir Next LT Pro" w:cs="Times New Roman"/>
+          <w:sz w:val="24"/>
+          <w:szCs w:val="24"/>
+        </w:rPr>
         <w:t>conclusion</w:t>
       </w:r>
+      <w:proofErr w:type="spellEnd"/>
       <w:r>
         <w:rPr>
           <w:rFonts w:ascii="Avenir Next LT Pro" w:hAnsi="Avenir Next LT Pro" w:cs="Times New Roman"/>
@@ -1222,7 +1272,25 @@
           <w:sz w:val="24"/>
           <w:szCs w:val="24"/>
         </w:rPr>
-        <w:t>{FOR row IN images_predict_rows}</w:t>
+        <w:t xml:space="preserve">{FOR row IN </w:t>
+      </w:r>
+      <w:proofErr w:type="spellStart"/>
+      <w:r>
+        <w:rPr>
+          <w:rFonts w:ascii="Calibri" w:hAnsi="Calibri" w:cs="Calibri"/>
+          <w:sz w:val="24"/>
+          <w:szCs w:val="24"/>
+        </w:rPr>
+        <w:t>images_predict_rows</w:t>
+      </w:r>
+      <w:proofErr w:type="spellEnd"/>
+      <w:r>
+        <w:rPr>
+          <w:rFonts w:ascii="Calibri" w:hAnsi="Calibri" w:cs="Calibri"/>
+          <w:sz w:val="24"/>
+          <w:szCs w:val="24"/>
+        </w:rPr>
+        <w:t>}</w:t>
       </w:r>
     </w:p>
     <w:p>
@@ -1243,7 +1311,79 @@
           <w:sz w:val="24"/>
           <w:szCs w:val="24"/>
         </w:rPr>
-        <w:t xml:space="preserve">    {FOR img IN $row}{IMAGE $img}{END-FOR img}</w:t>
+        <w:t xml:space="preserve">    {FOR </w:t>
+      </w:r>
+      <w:proofErr w:type="spellStart"/>
+      <w:r>
+        <w:rPr>
+          <w:rFonts w:ascii="Calibri" w:hAnsi="Calibri" w:cs="Calibri"/>
+          <w:sz w:val="24"/>
+          <w:szCs w:val="24"/>
+        </w:rPr>
+        <w:t>img</w:t>
+      </w:r>
+      <w:proofErr w:type="spellEnd"/>
+      <w:r>
+        <w:rPr>
+          <w:rFonts w:ascii="Calibri" w:hAnsi="Calibri" w:cs="Calibri"/>
+          <w:sz w:val="24"/>
+          <w:szCs w:val="24"/>
+        </w:rPr>
+        <w:t xml:space="preserve"> IN $</w:t>
+      </w:r>
+      <w:proofErr w:type="gramStart"/>
+      <w:r>
+        <w:rPr>
+          <w:rFonts w:ascii="Calibri" w:hAnsi="Calibri" w:cs="Calibri"/>
+          <w:sz w:val="24"/>
+          <w:szCs w:val="24"/>
+        </w:rPr>
+        <w:t>row}{</w:t>
+      </w:r>
+      <w:proofErr w:type="gramEnd"/>
+      <w:r>
+        <w:rPr>
+          <w:rFonts w:ascii="Calibri" w:hAnsi="Calibri" w:cs="Calibri"/>
+          <w:sz w:val="24"/>
+          <w:szCs w:val="24"/>
+        </w:rPr>
+        <w:t>IMAGE $</w:t>
+      </w:r>
+      <w:proofErr w:type="spellStart"/>
+      <w:r>
+        <w:rPr>
+          <w:rFonts w:ascii="Calibri" w:hAnsi="Calibri" w:cs="Calibri"/>
+          <w:sz w:val="24"/>
+          <w:szCs w:val="24"/>
+        </w:rPr>
+        <w:t>img</w:t>
+      </w:r>
+      <w:proofErr w:type="spellEnd"/>
+      <w:r>
+        <w:rPr>
+          <w:rFonts w:ascii="Calibri" w:hAnsi="Calibri" w:cs="Calibri"/>
+          <w:sz w:val="24"/>
+          <w:szCs w:val="24"/>
+        </w:rPr>
+        <w:t xml:space="preserve">}{END-FOR </w:t>
+      </w:r>
+      <w:proofErr w:type="spellStart"/>
+      <w:r>
+        <w:rPr>
+          <w:rFonts w:ascii="Calibri" w:hAnsi="Calibri" w:cs="Calibri"/>
+          <w:sz w:val="24"/>
+          <w:szCs w:val="24"/>
+        </w:rPr>
+        <w:t>img</w:t>
+      </w:r>
+      <w:proofErr w:type="spellEnd"/>
+      <w:r>
+        <w:rPr>
+          <w:rFonts w:ascii="Calibri" w:hAnsi="Calibri" w:cs="Calibri"/>
+          <w:sz w:val="24"/>
+          <w:szCs w:val="24"/>
+        </w:rPr>
+        <w:t>}</w:t>
       </w:r>
     </w:p>
     <w:p>
@@ -1465,7 +1605,7 @@
       </w:pPr>
     </w:p>
     <w:sectPr>
-      <w:footerReference w:type="default" r:id="rId8"/>
+      <w:footerReference w:type="default" r:id="rId9"/>
       <w:pgSz w:w="11906" w:h="16838" w:code="9"/>
       <w:pgMar w:top="567" w:right="851" w:bottom="567" w:left="1134" w:header="720" w:footer="720" w:gutter="0"/>
       <w:cols w:space="720"/>

</xml_diff>